<commit_message>
Some chnages on test scenerio example
</commit_message>
<xml_diff>
--- a/TestScenarioScriptExample.docx
+++ b/TestScenarioScriptExample.docx
@@ -1,6 +1,6 @@
 
 <file path=word/document.xml><?xml version="1.0" encoding="utf-8"?>
-<w:document xmlns:wpc="http://schemas.microsoft.com/office/word/2010/wordprocessingCanvas" xmlns:mo="http://schemas.microsoft.com/office/mac/office/2008/main" xmlns:mc="http://schemas.openxmlformats.org/markup-compatibility/2006" xmlns:mv="urn:schemas-microsoft-com:mac:vml" xmlns:o="urn:schemas-microsoft-com:office:office" xmlns:r="http://schemas.openxmlformats.org/officeDocument/2006/relationships" xmlns:m="http://schemas.openxmlformats.org/officeDocument/2006/math" xmlns:v="urn:schemas-microsoft-com:vml" xmlns:wp14="http://schemas.microsoft.com/office/word/2010/wordprocessingDrawing" xmlns:wp="http://schemas.openxmlformats.org/drawingml/2006/wordprocessingDrawing" xmlns:w10="urn:schemas-microsoft-com:office:word" xmlns:w="http://schemas.openxmlformats.org/wordprocessingml/2006/main" xmlns:w14="http://schemas.microsoft.com/office/word/2010/wordml" xmlns:w15="http://schemas.microsoft.com/office/word/2012/wordml" xmlns:wpg="http://schemas.microsoft.com/office/word/2010/wordprocessingGroup" xmlns:wpi="http://schemas.microsoft.com/office/word/2010/wordprocessingInk" xmlns:wne="http://schemas.microsoft.com/office/word/2006/wordml" xmlns:wps="http://schemas.microsoft.com/office/word/2010/wordprocessingShape" mc:Ignorable="w14 w15 wp14">
+<w:document xmlns:ve="http://schemas.openxmlformats.org/markup-compatibility/2006" xmlns:o="urn:schemas-microsoft-com:office:office" xmlns:r="http://schemas.openxmlformats.org/officeDocument/2006/relationships" xmlns:m="http://schemas.openxmlformats.org/officeDocument/2006/math" xmlns:v="urn:schemas-microsoft-com:vml" xmlns:wp="http://schemas.openxmlformats.org/drawingml/2006/wordprocessingDrawing" xmlns:w10="urn:schemas-microsoft-com:office:word" xmlns:w="http://schemas.openxmlformats.org/wordprocessingml/2006/main" xmlns:wne="http://schemas.microsoft.com/office/word/2006/wordml">
   <w:body>
     <w:p>
       <w:pPr>
@@ -458,7 +458,7 @@
           <w:insideV w:val="single" w:sz="6" w:space="0" w:color="auto"/>
         </w:tblBorders>
         <w:tblLayout w:type="fixed"/>
-        <w:tblLook w:val="0000" w:firstRow="0" w:lastRow="0" w:firstColumn="0" w:lastColumn="0" w:noHBand="0" w:noVBand="0"/>
+        <w:tblLook w:val="0000"/>
       </w:tblPr>
       <w:tblGrid>
         <w:gridCol w:w="562"/>
@@ -1196,7 +1196,7 @@
       <w:tblPr>
         <w:tblStyle w:val="TableGrid8"/>
         <w:tblW w:w="0" w:type="auto"/>
-        <w:tblLook w:val="0020" w:firstRow="1" w:lastRow="0" w:firstColumn="0" w:lastColumn="0" w:noHBand="0" w:noVBand="0"/>
+        <w:tblLook w:val="0020"/>
       </w:tblPr>
       <w:tblGrid>
         <w:gridCol w:w="1783"/>
@@ -1207,7 +1207,7 @@
       </w:tblGrid>
       <w:tr>
         <w:trPr>
-          <w:cnfStyle w:val="100000000000" w:firstRow="1" w:lastRow="0" w:firstColumn="0" w:lastColumn="0" w:oddVBand="0" w:evenVBand="0" w:oddHBand="0" w:evenHBand="0" w:firstRowFirstColumn="0" w:firstRowLastColumn="0" w:lastRowFirstColumn="0" w:lastRowLastColumn="0"/>
+          <w:cnfStyle w:val="100000000000"/>
         </w:trPr>
         <w:tc>
           <w:tcPr>
@@ -1349,31 +1349,27 @@
                 <w:szCs w:val="24"/>
               </w:rPr>
             </w:pPr>
-            <w:proofErr w:type="spellStart"/>
             <w:r>
               <w:rPr>
                 <w:sz w:val="24"/>
                 <w:szCs w:val="24"/>
               </w:rPr>
-              <w:t>Rajani</w:t>
+              <w:t>Rajani P</w:t>
             </w:r>
-            <w:proofErr w:type="spellEnd"/>
             <w:r>
               <w:rPr>
                 <w:sz w:val="24"/>
                 <w:szCs w:val="24"/>
               </w:rPr>
-              <w:t xml:space="preserve"> </w:t>
+              <w:t>a</w:t>
             </w:r>
-            <w:proofErr w:type="spellStart"/>
             <w:r>
               <w:rPr>
                 <w:sz w:val="24"/>
                 <w:szCs w:val="24"/>
               </w:rPr>
-              <w:t>Prajuli</w:t>
+              <w:t>rajuli</w:t>
             </w:r>
-            <w:proofErr w:type="spellEnd"/>
           </w:p>
         </w:tc>
         <w:tc>
@@ -1561,21 +1557,7 @@
           <w:sz w:val="24"/>
           <w:szCs w:val="24"/>
         </w:rPr>
-        <w:t xml:space="preserve">Enter the carpark where the carpark </w:t>
-      </w:r>
-      <w:r>
-        <w:rPr>
-          <w:sz w:val="24"/>
-          <w:szCs w:val="24"/>
-        </w:rPr>
-        <w:t xml:space="preserve">is </w:t>
-      </w:r>
-      <w:r>
-        <w:rPr>
-          <w:sz w:val="24"/>
-          <w:szCs w:val="24"/>
-        </w:rPr>
-        <w:t xml:space="preserve">full and parking is available. </w:t>
+        <w:t xml:space="preserve">Enter the carpark where the carpark is full and parking is available. </w:t>
       </w:r>
     </w:p>
     <w:p>
@@ -1662,7 +1644,7 @@
           <w:insideV w:val="single" w:sz="6" w:space="0" w:color="auto"/>
         </w:tblBorders>
         <w:tblLayout w:type="fixed"/>
-        <w:tblLook w:val="0000" w:firstRow="0" w:lastRow="0" w:firstColumn="0" w:lastColumn="0" w:noHBand="0" w:noVBand="0"/>
+        <w:tblLook w:val="0000"/>
       </w:tblPr>
       <w:tblGrid>
         <w:gridCol w:w="562"/>
@@ -1979,14 +1961,14 @@
               </w:rPr>
               <w:t>Adhoc</w:t>
             </w:r>
+            <w:r>
+              <w:rPr>
+                <w:sz w:val="24"/>
+                <w:szCs w:val="24"/>
+              </w:rPr>
+              <w:t>Ticket</w:t>
+            </w:r>
             <w:proofErr w:type="spellEnd"/>
-            <w:r>
-              <w:rPr>
-                <w:sz w:val="24"/>
-                <w:szCs w:val="24"/>
-              </w:rPr>
-              <w:t xml:space="preserve"> Ticket</w:t>
-            </w:r>
           </w:p>
         </w:tc>
         <w:tc>
@@ -2006,14 +1988,7 @@
                 <w:sz w:val="24"/>
                 <w:szCs w:val="24"/>
               </w:rPr>
-              <w:t>LCD display should display “Parking Full”</w:t>
-            </w:r>
-            <w:r>
-              <w:rPr>
-                <w:sz w:val="24"/>
-                <w:szCs w:val="24"/>
-              </w:rPr>
-              <w:t xml:space="preserve"> </w:t>
+              <w:t xml:space="preserve">LCD display should display “Parking Full” </w:t>
             </w:r>
           </w:p>
         </w:tc>
@@ -2073,6 +2048,15 @@
           <w:szCs w:val="24"/>
         </w:rPr>
       </w:pPr>
+    </w:p>
+    <w:p>
+      <w:pPr>
+        <w:pStyle w:val="Heading3"/>
+        <w:rPr>
+          <w:sz w:val="24"/>
+          <w:szCs w:val="24"/>
+        </w:rPr>
+      </w:pPr>
       <w:r>
         <w:rPr>
           <w:sz w:val="24"/>
@@ -2085,18 +2069,18 @@
       <w:tblPr>
         <w:tblStyle w:val="TableGrid8"/>
         <w:tblW w:w="0" w:type="auto"/>
-        <w:tblLook w:val="0020" w:firstRow="1" w:lastRow="0" w:firstColumn="0" w:lastColumn="0" w:noHBand="0" w:noVBand="0"/>
+        <w:tblLook w:val="0020"/>
       </w:tblPr>
       <w:tblGrid>
-        <w:gridCol w:w="1724"/>
-        <w:gridCol w:w="1725"/>
-        <w:gridCol w:w="1725"/>
-        <w:gridCol w:w="1725"/>
-        <w:gridCol w:w="1725"/>
+        <w:gridCol w:w="1781"/>
+        <w:gridCol w:w="1487"/>
+        <w:gridCol w:w="1417"/>
+        <w:gridCol w:w="1616"/>
+        <w:gridCol w:w="2323"/>
       </w:tblGrid>
       <w:tr>
         <w:trPr>
-          <w:cnfStyle w:val="100000000000" w:firstRow="1" w:lastRow="0" w:firstColumn="0" w:lastColumn="0" w:oddVBand="0" w:evenVBand="0" w:oddHBand="0" w:evenHBand="0" w:firstRowFirstColumn="0" w:firstRowLastColumn="0" w:lastRowFirstColumn="0" w:lastRowLastColumn="0"/>
+          <w:cnfStyle w:val="100000000000"/>
         </w:trPr>
         <w:tc>
           <w:tcPr>
@@ -2216,7 +2200,6 @@
                 <w:sz w:val="24"/>
                 <w:szCs w:val="24"/>
               </w:rPr>
-              <w:lastRenderedPageBreak/>
               <w:t>11/09/2017</w:t>
             </w:r>
             <w:r>
@@ -2239,31 +2222,27 @@
                 <w:szCs w:val="24"/>
               </w:rPr>
             </w:pPr>
-            <w:proofErr w:type="spellStart"/>
             <w:r>
               <w:rPr>
                 <w:sz w:val="24"/>
                 <w:szCs w:val="24"/>
               </w:rPr>
-              <w:t>Rajani</w:t>
+              <w:t>Rajani P</w:t>
             </w:r>
-            <w:proofErr w:type="spellEnd"/>
             <w:r>
               <w:rPr>
                 <w:sz w:val="24"/>
                 <w:szCs w:val="24"/>
               </w:rPr>
-              <w:t xml:space="preserve"> </w:t>
+              <w:t>a</w:t>
             </w:r>
-            <w:proofErr w:type="spellStart"/>
             <w:r>
               <w:rPr>
                 <w:sz w:val="24"/>
                 <w:szCs w:val="24"/>
               </w:rPr>
-              <w:t>Prajuli</w:t>
+              <w:t>rajuli</w:t>
             </w:r>
-            <w:proofErr w:type="spellEnd"/>
           </w:p>
         </w:tc>
         <w:tc>
@@ -2371,7 +2350,7 @@
 </file>
 
 <file path=word/endnotes.xml><?xml version="1.0" encoding="utf-8"?>
-<w:endnotes xmlns:wpc="http://schemas.microsoft.com/office/word/2010/wordprocessingCanvas" xmlns:mo="http://schemas.microsoft.com/office/mac/office/2008/main" xmlns:mc="http://schemas.openxmlformats.org/markup-compatibility/2006" xmlns:mv="urn:schemas-microsoft-com:mac:vml" xmlns:o="urn:schemas-microsoft-com:office:office" xmlns:r="http://schemas.openxmlformats.org/officeDocument/2006/relationships" xmlns:m="http://schemas.openxmlformats.org/officeDocument/2006/math" xmlns:v="urn:schemas-microsoft-com:vml" xmlns:wp14="http://schemas.microsoft.com/office/word/2010/wordprocessingDrawing" xmlns:wp="http://schemas.openxmlformats.org/drawingml/2006/wordprocessingDrawing" xmlns:w10="urn:schemas-microsoft-com:office:word" xmlns:w="http://schemas.openxmlformats.org/wordprocessingml/2006/main" xmlns:w14="http://schemas.microsoft.com/office/word/2010/wordml" xmlns:w15="http://schemas.microsoft.com/office/word/2012/wordml" xmlns:wpg="http://schemas.microsoft.com/office/word/2010/wordprocessingGroup" xmlns:wpi="http://schemas.microsoft.com/office/word/2010/wordprocessingInk" xmlns:wne="http://schemas.microsoft.com/office/word/2006/wordml" xmlns:wps="http://schemas.microsoft.com/office/word/2010/wordprocessingShape" mc:Ignorable="w14 w15 wp14">
+<w:endnotes xmlns:ve="http://schemas.openxmlformats.org/markup-compatibility/2006" xmlns:o="urn:schemas-microsoft-com:office:office" xmlns:r="http://schemas.openxmlformats.org/officeDocument/2006/relationships" xmlns:m="http://schemas.openxmlformats.org/officeDocument/2006/math" xmlns:v="urn:schemas-microsoft-com:vml" xmlns:wp="http://schemas.openxmlformats.org/drawingml/2006/wordprocessingDrawing" xmlns:w10="urn:schemas-microsoft-com:office:word" xmlns:w="http://schemas.openxmlformats.org/wordprocessingml/2006/main" xmlns:wne="http://schemas.microsoft.com/office/word/2006/wordml">
   <w:endnote w:type="separator" w:id="-1">
     <w:p>
       <w:r>
@@ -2390,7 +2369,7 @@
 </file>
 
 <file path=word/footer1.xml><?xml version="1.0" encoding="utf-8"?>
-<w:ftr xmlns:wpc="http://schemas.microsoft.com/office/word/2010/wordprocessingCanvas" xmlns:mo="http://schemas.microsoft.com/office/mac/office/2008/main" xmlns:mc="http://schemas.openxmlformats.org/markup-compatibility/2006" xmlns:mv="urn:schemas-microsoft-com:mac:vml" xmlns:o="urn:schemas-microsoft-com:office:office" xmlns:r="http://schemas.openxmlformats.org/officeDocument/2006/relationships" xmlns:m="http://schemas.openxmlformats.org/officeDocument/2006/math" xmlns:v="urn:schemas-microsoft-com:vml" xmlns:wp14="http://schemas.microsoft.com/office/word/2010/wordprocessingDrawing" xmlns:wp="http://schemas.openxmlformats.org/drawingml/2006/wordprocessingDrawing" xmlns:w10="urn:schemas-microsoft-com:office:word" xmlns:w="http://schemas.openxmlformats.org/wordprocessingml/2006/main" xmlns:w14="http://schemas.microsoft.com/office/word/2010/wordml" xmlns:w15="http://schemas.microsoft.com/office/word/2012/wordml" xmlns:wpg="http://schemas.microsoft.com/office/word/2010/wordprocessingGroup" xmlns:wpi="http://schemas.microsoft.com/office/word/2010/wordprocessingInk" xmlns:wne="http://schemas.microsoft.com/office/word/2006/wordml" xmlns:wps="http://schemas.microsoft.com/office/word/2010/wordprocessingShape" mc:Ignorable="w14 w15 wp14">
+<w:ftr xmlns:ve="http://schemas.openxmlformats.org/markup-compatibility/2006" xmlns:o="urn:schemas-microsoft-com:office:office" xmlns:r="http://schemas.openxmlformats.org/officeDocument/2006/relationships" xmlns:m="http://schemas.openxmlformats.org/officeDocument/2006/math" xmlns:v="urn:schemas-microsoft-com:vml" xmlns:wp="http://schemas.openxmlformats.org/drawingml/2006/wordprocessingDrawing" xmlns:w10="urn:schemas-microsoft-com:office:word" xmlns:w="http://schemas.openxmlformats.org/wordprocessingml/2006/main" xmlns:wne="http://schemas.microsoft.com/office/word/2006/wordml">
   <w:p>
     <w:pPr>
       <w:pStyle w:val="Footer"/>
@@ -2413,10 +2392,16 @@
     </w:r>
     <w:r>
       <w:rPr>
+        <w:sz w:val="16"/>
+      </w:rPr>
+      <w:t>Group 5</w:t>
+    </w:r>
+    <w:r>
+      <w:rPr>
         <w:b/>
         <w:sz w:val="16"/>
       </w:rPr>
-      <w:t xml:space="preserve">&lt;company name&gt; | </w:t>
+      <w:t xml:space="preserve"> | </w:t>
     </w:r>
     <w:r>
       <w:rPr>
@@ -2441,7 +2426,7 @@
         <w:noProof/>
         <w:sz w:val="16"/>
       </w:rPr>
-      <w:t>9/25/17</w:t>
+      <w:t>9/25/2017</w:t>
     </w:r>
     <w:r>
       <w:rPr>
@@ -2547,7 +2532,7 @@
 </file>
 
 <file path=word/footer2.xml><?xml version="1.0" encoding="utf-8"?>
-<w:ftr xmlns:wpc="http://schemas.microsoft.com/office/word/2010/wordprocessingCanvas" xmlns:mo="http://schemas.microsoft.com/office/mac/office/2008/main" xmlns:mc="http://schemas.openxmlformats.org/markup-compatibility/2006" xmlns:mv="urn:schemas-microsoft-com:mac:vml" xmlns:o="urn:schemas-microsoft-com:office:office" xmlns:r="http://schemas.openxmlformats.org/officeDocument/2006/relationships" xmlns:m="http://schemas.openxmlformats.org/officeDocument/2006/math" xmlns:v="urn:schemas-microsoft-com:vml" xmlns:wp14="http://schemas.microsoft.com/office/word/2010/wordprocessingDrawing" xmlns:wp="http://schemas.openxmlformats.org/drawingml/2006/wordprocessingDrawing" xmlns:w10="urn:schemas-microsoft-com:office:word" xmlns:w="http://schemas.openxmlformats.org/wordprocessingml/2006/main" xmlns:w14="http://schemas.microsoft.com/office/word/2010/wordml" xmlns:w15="http://schemas.microsoft.com/office/word/2012/wordml" xmlns:wpg="http://schemas.microsoft.com/office/word/2010/wordprocessingGroup" xmlns:wpi="http://schemas.microsoft.com/office/word/2010/wordprocessingInk" xmlns:wne="http://schemas.microsoft.com/office/word/2006/wordml" xmlns:wps="http://schemas.microsoft.com/office/word/2010/wordprocessingShape" mc:Ignorable="w14 w15 wp14">
+<w:ftr xmlns:ve="http://schemas.openxmlformats.org/markup-compatibility/2006" xmlns:o="urn:schemas-microsoft-com:office:office" xmlns:r="http://schemas.openxmlformats.org/officeDocument/2006/relationships" xmlns:m="http://schemas.openxmlformats.org/officeDocument/2006/math" xmlns:v="urn:schemas-microsoft-com:vml" xmlns:wp="http://schemas.openxmlformats.org/drawingml/2006/wordprocessingDrawing" xmlns:w10="urn:schemas-microsoft-com:office:word" xmlns:w="http://schemas.openxmlformats.org/wordprocessingml/2006/main" xmlns:wne="http://schemas.microsoft.com/office/word/2006/wordml">
   <w:p>
     <w:pPr>
       <w:pStyle w:val="Footer"/>
@@ -2561,7 +2546,7 @@
 </file>
 
 <file path=word/footnotes.xml><?xml version="1.0" encoding="utf-8"?>
-<w:footnotes xmlns:wpc="http://schemas.microsoft.com/office/word/2010/wordprocessingCanvas" xmlns:mo="http://schemas.microsoft.com/office/mac/office/2008/main" xmlns:mc="http://schemas.openxmlformats.org/markup-compatibility/2006" xmlns:mv="urn:schemas-microsoft-com:mac:vml" xmlns:o="urn:schemas-microsoft-com:office:office" xmlns:r="http://schemas.openxmlformats.org/officeDocument/2006/relationships" xmlns:m="http://schemas.openxmlformats.org/officeDocument/2006/math" xmlns:v="urn:schemas-microsoft-com:vml" xmlns:wp14="http://schemas.microsoft.com/office/word/2010/wordprocessingDrawing" xmlns:wp="http://schemas.openxmlformats.org/drawingml/2006/wordprocessingDrawing" xmlns:w10="urn:schemas-microsoft-com:office:word" xmlns:w="http://schemas.openxmlformats.org/wordprocessingml/2006/main" xmlns:w14="http://schemas.microsoft.com/office/word/2010/wordml" xmlns:w15="http://schemas.microsoft.com/office/word/2012/wordml" xmlns:wpg="http://schemas.microsoft.com/office/word/2010/wordprocessingGroup" xmlns:wpi="http://schemas.microsoft.com/office/word/2010/wordprocessingInk" xmlns:wne="http://schemas.microsoft.com/office/word/2006/wordml" xmlns:wps="http://schemas.microsoft.com/office/word/2010/wordprocessingShape" mc:Ignorable="w14 w15 wp14">
+<w:footnotes xmlns:ve="http://schemas.openxmlformats.org/markup-compatibility/2006" xmlns:o="urn:schemas-microsoft-com:office:office" xmlns:r="http://schemas.openxmlformats.org/officeDocument/2006/relationships" xmlns:m="http://schemas.openxmlformats.org/officeDocument/2006/math" xmlns:v="urn:schemas-microsoft-com:vml" xmlns:wp="http://schemas.openxmlformats.org/drawingml/2006/wordprocessingDrawing" xmlns:w10="urn:schemas-microsoft-com:office:word" xmlns:w="http://schemas.openxmlformats.org/wordprocessingml/2006/main" xmlns:wne="http://schemas.microsoft.com/office/word/2006/wordml">
   <w:footnote w:type="separator" w:id="-1">
     <w:p>
       <w:r>
@@ -2580,7 +2565,7 @@
 </file>
 
 <file path=word/header1.xml><?xml version="1.0" encoding="utf-8"?>
-<w:hdr xmlns:wpc="http://schemas.microsoft.com/office/word/2010/wordprocessingCanvas" xmlns:mo="http://schemas.microsoft.com/office/mac/office/2008/main" xmlns:mc="http://schemas.openxmlformats.org/markup-compatibility/2006" xmlns:mv="urn:schemas-microsoft-com:mac:vml" xmlns:o="urn:schemas-microsoft-com:office:office" xmlns:r="http://schemas.openxmlformats.org/officeDocument/2006/relationships" xmlns:m="http://schemas.openxmlformats.org/officeDocument/2006/math" xmlns:v="urn:schemas-microsoft-com:vml" xmlns:wp14="http://schemas.microsoft.com/office/word/2010/wordprocessingDrawing" xmlns:wp="http://schemas.openxmlformats.org/drawingml/2006/wordprocessingDrawing" xmlns:w10="urn:schemas-microsoft-com:office:word" xmlns:w="http://schemas.openxmlformats.org/wordprocessingml/2006/main" xmlns:w14="http://schemas.microsoft.com/office/word/2010/wordml" xmlns:w15="http://schemas.microsoft.com/office/word/2012/wordml" xmlns:wpg="http://schemas.microsoft.com/office/word/2010/wordprocessingGroup" xmlns:wpi="http://schemas.microsoft.com/office/word/2010/wordprocessingInk" xmlns:wne="http://schemas.microsoft.com/office/word/2006/wordml" xmlns:wps="http://schemas.microsoft.com/office/word/2010/wordprocessingShape" mc:Ignorable="w14 w15 wp14">
+<w:hdr xmlns:ve="http://schemas.openxmlformats.org/markup-compatibility/2006" xmlns:o="urn:schemas-microsoft-com:office:office" xmlns:r="http://schemas.openxmlformats.org/officeDocument/2006/relationships" xmlns:m="http://schemas.openxmlformats.org/officeDocument/2006/math" xmlns:v="urn:schemas-microsoft-com:vml" xmlns:wp="http://schemas.openxmlformats.org/drawingml/2006/wordprocessingDrawing" xmlns:w10="urn:schemas-microsoft-com:office:word" xmlns:w="http://schemas.openxmlformats.org/wordprocessingml/2006/main" xmlns:wne="http://schemas.microsoft.com/office/word/2006/wordml">
   <w:p>
     <w:pPr>
       <w:pStyle w:val="Header"/>
@@ -2622,7 +2607,7 @@
 </file>
 
 <file path=word/header2.xml><?xml version="1.0" encoding="utf-8"?>
-<w:hdr xmlns:wpc="http://schemas.microsoft.com/office/word/2010/wordprocessingCanvas" xmlns:mo="http://schemas.microsoft.com/office/mac/office/2008/main" xmlns:mc="http://schemas.openxmlformats.org/markup-compatibility/2006" xmlns:mv="urn:schemas-microsoft-com:mac:vml" xmlns:o="urn:schemas-microsoft-com:office:office" xmlns:r="http://schemas.openxmlformats.org/officeDocument/2006/relationships" xmlns:m="http://schemas.openxmlformats.org/officeDocument/2006/math" xmlns:v="urn:schemas-microsoft-com:vml" xmlns:wp14="http://schemas.microsoft.com/office/word/2010/wordprocessingDrawing" xmlns:wp="http://schemas.openxmlformats.org/drawingml/2006/wordprocessingDrawing" xmlns:w10="urn:schemas-microsoft-com:office:word" xmlns:w="http://schemas.openxmlformats.org/wordprocessingml/2006/main" xmlns:w14="http://schemas.microsoft.com/office/word/2010/wordml" xmlns:w15="http://schemas.microsoft.com/office/word/2012/wordml" xmlns:wpg="http://schemas.microsoft.com/office/word/2010/wordprocessingGroup" xmlns:wpi="http://schemas.microsoft.com/office/word/2010/wordprocessingInk" xmlns:wne="http://schemas.microsoft.com/office/word/2006/wordml" xmlns:wps="http://schemas.microsoft.com/office/word/2010/wordprocessingShape" mc:Ignorable="w14 w15 wp14">
+<w:hdr xmlns:ve="http://schemas.openxmlformats.org/markup-compatibility/2006" xmlns:o="urn:schemas-microsoft-com:office:office" xmlns:r="http://schemas.openxmlformats.org/officeDocument/2006/relationships" xmlns:m="http://schemas.openxmlformats.org/officeDocument/2006/math" xmlns:v="urn:schemas-microsoft-com:vml" xmlns:wp="http://schemas.openxmlformats.org/drawingml/2006/wordprocessingDrawing" xmlns:w10="urn:schemas-microsoft-com:office:word" xmlns:w="http://schemas.openxmlformats.org/wordprocessingml/2006/main" xmlns:wne="http://schemas.microsoft.com/office/word/2006/wordml">
   <w:p>
     <w:pPr>
       <w:pStyle w:val="Header"/>
@@ -2637,7 +2622,7 @@
 </file>
 
 <file path=word/numbering.xml><?xml version="1.0" encoding="utf-8"?>
-<w:numbering xmlns:wpc="http://schemas.microsoft.com/office/word/2010/wordprocessingCanvas" xmlns:mo="http://schemas.microsoft.com/office/mac/office/2008/main" xmlns:mc="http://schemas.openxmlformats.org/markup-compatibility/2006" xmlns:mv="urn:schemas-microsoft-com:mac:vml" xmlns:o="urn:schemas-microsoft-com:office:office" xmlns:r="http://schemas.openxmlformats.org/officeDocument/2006/relationships" xmlns:m="http://schemas.openxmlformats.org/officeDocument/2006/math" xmlns:v="urn:schemas-microsoft-com:vml" xmlns:wp14="http://schemas.microsoft.com/office/word/2010/wordprocessingDrawing" xmlns:wp="http://schemas.openxmlformats.org/drawingml/2006/wordprocessingDrawing" xmlns:w10="urn:schemas-microsoft-com:office:word" xmlns:w="http://schemas.openxmlformats.org/wordprocessingml/2006/main" xmlns:w14="http://schemas.microsoft.com/office/word/2010/wordml" xmlns:w15="http://schemas.microsoft.com/office/word/2012/wordml" xmlns:wpg="http://schemas.microsoft.com/office/word/2010/wordprocessingGroup" xmlns:wpi="http://schemas.microsoft.com/office/word/2010/wordprocessingInk" xmlns:wne="http://schemas.microsoft.com/office/word/2006/wordml" xmlns:wps="http://schemas.microsoft.com/office/word/2010/wordprocessingShape" mc:Ignorable="w14 w15 wp14">
+<w:numbering xmlns:ve="http://schemas.openxmlformats.org/markup-compatibility/2006" xmlns:o="urn:schemas-microsoft-com:office:office" xmlns:r="http://schemas.openxmlformats.org/officeDocument/2006/relationships" xmlns:m="http://schemas.openxmlformats.org/officeDocument/2006/math" xmlns:v="urn:schemas-microsoft-com:vml" xmlns:wp="http://schemas.openxmlformats.org/drawingml/2006/wordprocessingDrawing" xmlns:w10="urn:schemas-microsoft-com:office:word" xmlns:w="http://schemas.openxmlformats.org/wordprocessingml/2006/main" xmlns:wne="http://schemas.microsoft.com/office/word/2006/wordml">
   <w:abstractNum w:abstractNumId="0">
     <w:nsid w:val="FFFFFF82"/>
     <w:multiLevelType w:val="singleLevel"/>
@@ -5464,7 +5449,7 @@
 </file>
 
 <file path=word/styles.xml><?xml version="1.0" encoding="utf-8"?>
-<w:styles xmlns:mc="http://schemas.openxmlformats.org/markup-compatibility/2006" xmlns:r="http://schemas.openxmlformats.org/officeDocument/2006/relationships" xmlns:w="http://schemas.openxmlformats.org/wordprocessingml/2006/main" xmlns:w14="http://schemas.microsoft.com/office/word/2010/wordml" xmlns:w15="http://schemas.microsoft.com/office/word/2012/wordml" mc:Ignorable="w14 w15">
+<w:styles xmlns:r="http://schemas.openxmlformats.org/officeDocument/2006/relationships" xmlns:w="http://schemas.openxmlformats.org/wordprocessingml/2006/main">
   <w:docDefaults>
     <w:rPrDefault>
       <w:rPr>
@@ -5474,377 +5459,145 @@
     </w:rPrDefault>
     <w:pPrDefault/>
   </w:docDefaults>
-  <w:latentStyles w:defLockedState="0" w:defUIPriority="0" w:defSemiHidden="0" w:defUnhideWhenUsed="0" w:defQFormat="0" w:count="382">
-    <w:lsdException w:name="Normal" w:qFormat="1"/>
-    <w:lsdException w:name="heading 1" w:qFormat="1"/>
-    <w:lsdException w:name="heading 2" w:qFormat="1"/>
-    <w:lsdException w:name="heading 3" w:qFormat="1"/>
-    <w:lsdException w:name="heading 4" w:qFormat="1"/>
-    <w:lsdException w:name="heading 5" w:qFormat="1"/>
-    <w:lsdException w:name="heading 6" w:qFormat="1"/>
-    <w:lsdException w:name="heading 7" w:semiHidden="1" w:unhideWhenUsed="1" w:qFormat="1"/>
-    <w:lsdException w:name="heading 8" w:semiHidden="1" w:unhideWhenUsed="1" w:qFormat="1"/>
-    <w:lsdException w:name="heading 9" w:semiHidden="1" w:unhideWhenUsed="1" w:qFormat="1"/>
-    <w:lsdException w:name="index 1" w:semiHidden="1" w:unhideWhenUsed="1"/>
-    <w:lsdException w:name="index 2" w:semiHidden="1" w:unhideWhenUsed="1"/>
-    <w:lsdException w:name="index 3" w:semiHidden="1" w:unhideWhenUsed="1"/>
-    <w:lsdException w:name="index 4" w:semiHidden="1" w:unhideWhenUsed="1"/>
-    <w:lsdException w:name="index 5" w:semiHidden="1" w:unhideWhenUsed="1"/>
-    <w:lsdException w:name="index 6" w:semiHidden="1" w:unhideWhenUsed="1"/>
-    <w:lsdException w:name="index 7" w:semiHidden="1" w:unhideWhenUsed="1"/>
-    <w:lsdException w:name="index 8" w:semiHidden="1" w:unhideWhenUsed="1"/>
-    <w:lsdException w:name="index 9" w:semiHidden="1" w:unhideWhenUsed="1"/>
-    <w:lsdException w:name="toc 1" w:semiHidden="1" w:unhideWhenUsed="1"/>
-    <w:lsdException w:name="toc 2" w:semiHidden="1" w:unhideWhenUsed="1"/>
-    <w:lsdException w:name="toc 3" w:semiHidden="1" w:unhideWhenUsed="1"/>
-    <w:lsdException w:name="toc 4" w:semiHidden="1" w:unhideWhenUsed="1"/>
-    <w:lsdException w:name="toc 5" w:semiHidden="1" w:unhideWhenUsed="1"/>
-    <w:lsdException w:name="toc 6" w:semiHidden="1" w:unhideWhenUsed="1"/>
-    <w:lsdException w:name="toc 7" w:semiHidden="1" w:unhideWhenUsed="1"/>
-    <w:lsdException w:name="toc 8" w:semiHidden="1" w:unhideWhenUsed="1"/>
-    <w:lsdException w:name="toc 9" w:semiHidden="1" w:unhideWhenUsed="1"/>
-    <w:lsdException w:name="Normal Indent" w:semiHidden="1" w:unhideWhenUsed="1"/>
-    <w:lsdException w:name="footnote text" w:semiHidden="1" w:unhideWhenUsed="1"/>
-    <w:lsdException w:name="annotation text" w:semiHidden="1" w:unhideWhenUsed="1"/>
-    <w:lsdException w:name="header" w:semiHidden="1" w:unhideWhenUsed="1"/>
-    <w:lsdException w:name="footer" w:semiHidden="1" w:unhideWhenUsed="1"/>
-    <w:lsdException w:name="index heading" w:semiHidden="1" w:unhideWhenUsed="1"/>
-    <w:lsdException w:name="caption" w:semiHidden="1" w:unhideWhenUsed="1" w:qFormat="1"/>
-    <w:lsdException w:name="table of figures" w:semiHidden="1" w:unhideWhenUsed="1"/>
-    <w:lsdException w:name="envelope address" w:semiHidden="1" w:unhideWhenUsed="1"/>
-    <w:lsdException w:name="envelope return" w:semiHidden="1" w:unhideWhenUsed="1"/>
-    <w:lsdException w:name="footnote reference" w:semiHidden="1" w:unhideWhenUsed="1"/>
-    <w:lsdException w:name="annotation reference" w:semiHidden="1" w:unhideWhenUsed="1"/>
-    <w:lsdException w:name="line number" w:semiHidden="1" w:unhideWhenUsed="1"/>
-    <w:lsdException w:name="page number" w:semiHidden="1" w:unhideWhenUsed="1"/>
-    <w:lsdException w:name="endnote reference" w:semiHidden="1" w:unhideWhenUsed="1"/>
-    <w:lsdException w:name="endnote text" w:semiHidden="1" w:unhideWhenUsed="1"/>
-    <w:lsdException w:name="table of authorities" w:semiHidden="1" w:unhideWhenUsed="1"/>
-    <w:lsdException w:name="macro" w:semiHidden="1" w:unhideWhenUsed="1"/>
-    <w:lsdException w:name="toa heading" w:semiHidden="1" w:unhideWhenUsed="1"/>
-    <w:lsdException w:name="List" w:semiHidden="1" w:unhideWhenUsed="1"/>
-    <w:lsdException w:name="List Bullet" w:semiHidden="1" w:unhideWhenUsed="1"/>
-    <w:lsdException w:name="List 2" w:semiHidden="1" w:unhideWhenUsed="1"/>
-    <w:lsdException w:name="List 3" w:semiHidden="1" w:unhideWhenUsed="1"/>
-    <w:lsdException w:name="List Bullet 2" w:semiHidden="1" w:unhideWhenUsed="1"/>
-    <w:lsdException w:name="List Bullet 3" w:semiHidden="1" w:unhideWhenUsed="1"/>
-    <w:lsdException w:name="List Bullet 4" w:semiHidden="1" w:unhideWhenUsed="1"/>
-    <w:lsdException w:name="List Bullet 5" w:semiHidden="1" w:unhideWhenUsed="1"/>
-    <w:lsdException w:name="List Number 2" w:semiHidden="1" w:unhideWhenUsed="1"/>
-    <w:lsdException w:name="List Number 3" w:semiHidden="1" w:unhideWhenUsed="1"/>
-    <w:lsdException w:name="List Number 4" w:semiHidden="1" w:unhideWhenUsed="1"/>
-    <w:lsdException w:name="List Number 5" w:semiHidden="1" w:unhideWhenUsed="1"/>
-    <w:lsdException w:name="Title" w:qFormat="1"/>
-    <w:lsdException w:name="Closing" w:semiHidden="1" w:unhideWhenUsed="1"/>
-    <w:lsdException w:name="Signature" w:semiHidden="1" w:unhideWhenUsed="1"/>
-    <w:lsdException w:name="Default Paragraph Font" w:semiHidden="1" w:unhideWhenUsed="1"/>
-    <w:lsdException w:name="Body Text" w:semiHidden="1" w:unhideWhenUsed="1"/>
-    <w:lsdException w:name="Body Text Indent" w:semiHidden="1" w:unhideWhenUsed="1"/>
-    <w:lsdException w:name="List Continue" w:semiHidden="1" w:unhideWhenUsed="1"/>
-    <w:lsdException w:name="List Continue 2" w:semiHidden="1" w:unhideWhenUsed="1"/>
-    <w:lsdException w:name="List Continue 3" w:semiHidden="1" w:unhideWhenUsed="1"/>
-    <w:lsdException w:name="List Continue 4" w:semiHidden="1" w:unhideWhenUsed="1"/>
-    <w:lsdException w:name="List Continue 5" w:semiHidden="1" w:unhideWhenUsed="1"/>
-    <w:lsdException w:name="Message Header" w:semiHidden="1" w:unhideWhenUsed="1"/>
-    <w:lsdException w:name="Subtitle" w:qFormat="1"/>
-    <w:lsdException w:name="Body Text First Indent 2" w:semiHidden="1" w:unhideWhenUsed="1"/>
-    <w:lsdException w:name="Note Heading" w:semiHidden="1" w:unhideWhenUsed="1"/>
-    <w:lsdException w:name="Body Text 2" w:semiHidden="1" w:unhideWhenUsed="1"/>
-    <w:lsdException w:name="Body Text 3" w:semiHidden="1" w:unhideWhenUsed="1"/>
-    <w:lsdException w:name="Body Text Indent 2" w:semiHidden="1" w:unhideWhenUsed="1"/>
-    <w:lsdException w:name="Body Text Indent 3" w:semiHidden="1" w:unhideWhenUsed="1"/>
-    <w:lsdException w:name="Block Text" w:semiHidden="1" w:unhideWhenUsed="1"/>
-    <w:lsdException w:name="Hyperlink" w:semiHidden="1" w:unhideWhenUsed="1"/>
-    <w:lsdException w:name="FollowedHyperlink" w:semiHidden="1" w:unhideWhenUsed="1"/>
-    <w:lsdException w:name="Strong" w:qFormat="1"/>
-    <w:lsdException w:name="Emphasis" w:qFormat="1"/>
-    <w:lsdException w:name="Document Map" w:semiHidden="1" w:unhideWhenUsed="1"/>
-    <w:lsdException w:name="Plain Text" w:semiHidden="1" w:unhideWhenUsed="1"/>
-    <w:lsdException w:name="E-mail Signature" w:semiHidden="1" w:unhideWhenUsed="1"/>
-    <w:lsdException w:name="HTML Top of Form" w:semiHidden="1" w:unhideWhenUsed="1"/>
-    <w:lsdException w:name="HTML Bottom of Form" w:semiHidden="1" w:unhideWhenUsed="1"/>
-    <w:lsdException w:name="Normal (Web)" w:semiHidden="1" w:unhideWhenUsed="1"/>
-    <w:lsdException w:name="HTML Acronym" w:semiHidden="1" w:unhideWhenUsed="1"/>
-    <w:lsdException w:name="HTML Address" w:semiHidden="1" w:unhideWhenUsed="1"/>
-    <w:lsdException w:name="HTML Cite" w:semiHidden="1" w:unhideWhenUsed="1"/>
-    <w:lsdException w:name="HTML Code" w:semiHidden="1" w:unhideWhenUsed="1"/>
-    <w:lsdException w:name="HTML Definition" w:semiHidden="1" w:unhideWhenUsed="1"/>
-    <w:lsdException w:name="HTML Keyboard" w:semiHidden="1" w:unhideWhenUsed="1"/>
-    <w:lsdException w:name="HTML Preformatted" w:semiHidden="1" w:unhideWhenUsed="1"/>
-    <w:lsdException w:name="HTML Sample" w:semiHidden="1" w:unhideWhenUsed="1"/>
-    <w:lsdException w:name="HTML Typewriter" w:semiHidden="1" w:unhideWhenUsed="1"/>
-    <w:lsdException w:name="HTML Variable" w:semiHidden="1" w:unhideWhenUsed="1"/>
-    <w:lsdException w:name="Normal Table" w:semiHidden="1" w:unhideWhenUsed="1"/>
-    <w:lsdException w:name="annotation subject" w:semiHidden="1" w:unhideWhenUsed="1"/>
-    <w:lsdException w:name="No List" w:semiHidden="1" w:unhideWhenUsed="1"/>
-    <w:lsdException w:name="Outline List 1" w:semiHidden="1" w:unhideWhenUsed="1"/>
-    <w:lsdException w:name="Outline List 2" w:semiHidden="1" w:unhideWhenUsed="1"/>
-    <w:lsdException w:name="Outline List 3" w:semiHidden="1" w:unhideWhenUsed="1"/>
-    <w:lsdException w:name="Table Simple 1" w:semiHidden="1" w:unhideWhenUsed="1"/>
-    <w:lsdException w:name="Table Simple 2" w:semiHidden="1" w:unhideWhenUsed="1"/>
-    <w:lsdException w:name="Table Simple 3" w:semiHidden="1" w:unhideWhenUsed="1"/>
-    <w:lsdException w:name="Table Classic 1" w:semiHidden="1" w:unhideWhenUsed="1"/>
-    <w:lsdException w:name="Table Classic 2" w:semiHidden="1" w:unhideWhenUsed="1"/>
-    <w:lsdException w:name="Table Classic 3" w:semiHidden="1" w:unhideWhenUsed="1"/>
-    <w:lsdException w:name="Table Classic 4" w:semiHidden="1" w:unhideWhenUsed="1"/>
-    <w:lsdException w:name="Table Colorful 1" w:semiHidden="1" w:unhideWhenUsed="1"/>
-    <w:lsdException w:name="Table Colorful 2" w:semiHidden="1" w:unhideWhenUsed="1"/>
-    <w:lsdException w:name="Table Colorful 3" w:semiHidden="1" w:unhideWhenUsed="1"/>
-    <w:lsdException w:name="Table Columns 1" w:semiHidden="1" w:unhideWhenUsed="1"/>
-    <w:lsdException w:name="Table Columns 2" w:semiHidden="1" w:unhideWhenUsed="1"/>
-    <w:lsdException w:name="Table Columns 3" w:semiHidden="1" w:unhideWhenUsed="1"/>
-    <w:lsdException w:name="Table Columns 4" w:semiHidden="1" w:unhideWhenUsed="1"/>
-    <w:lsdException w:name="Table Columns 5" w:semiHidden="1" w:unhideWhenUsed="1"/>
-    <w:lsdException w:name="Table Grid 1" w:semiHidden="1" w:unhideWhenUsed="1"/>
-    <w:lsdException w:name="Table Grid 2" w:semiHidden="1" w:unhideWhenUsed="1"/>
-    <w:lsdException w:name="Table Grid 3" w:semiHidden="1" w:unhideWhenUsed="1"/>
-    <w:lsdException w:name="Table Grid 4" w:semiHidden="1" w:unhideWhenUsed="1"/>
-    <w:lsdException w:name="Table Grid 5" w:semiHidden="1" w:unhideWhenUsed="1"/>
-    <w:lsdException w:name="Table Grid 6" w:semiHidden="1" w:unhideWhenUsed="1"/>
-    <w:lsdException w:name="Table Grid 7" w:semiHidden="1" w:unhideWhenUsed="1"/>
-    <w:lsdException w:name="Table Grid 8" w:semiHidden="1" w:unhideWhenUsed="1"/>
-    <w:lsdException w:name="Table List 1" w:semiHidden="1" w:unhideWhenUsed="1"/>
-    <w:lsdException w:name="Table List 2" w:semiHidden="1" w:unhideWhenUsed="1"/>
-    <w:lsdException w:name="Table List 3" w:semiHidden="1" w:unhideWhenUsed="1"/>
-    <w:lsdException w:name="Table List 4" w:semiHidden="1" w:unhideWhenUsed="1"/>
-    <w:lsdException w:name="Table List 5" w:semiHidden="1" w:unhideWhenUsed="1"/>
-    <w:lsdException w:name="Table List 6" w:semiHidden="1" w:unhideWhenUsed="1"/>
-    <w:lsdException w:name="Table List 7" w:semiHidden="1" w:unhideWhenUsed="1"/>
-    <w:lsdException w:name="Table List 8" w:semiHidden="1" w:unhideWhenUsed="1"/>
-    <w:lsdException w:name="Table 3D effects 1" w:semiHidden="1" w:unhideWhenUsed="1"/>
-    <w:lsdException w:name="Table 3D effects 2" w:semiHidden="1" w:unhideWhenUsed="1"/>
-    <w:lsdException w:name="Table 3D effects 3" w:semiHidden="1" w:unhideWhenUsed="1"/>
-    <w:lsdException w:name="Table Contemporary" w:semiHidden="1" w:unhideWhenUsed="1"/>
-    <w:lsdException w:name="Table Elegant" w:semiHidden="1" w:unhideWhenUsed="1"/>
-    <w:lsdException w:name="Table Professional" w:semiHidden="1" w:unhideWhenUsed="1"/>
-    <w:lsdException w:name="Table Subtle 1" w:semiHidden="1" w:unhideWhenUsed="1"/>
-    <w:lsdException w:name="Table Subtle 2" w:semiHidden="1" w:unhideWhenUsed="1"/>
-    <w:lsdException w:name="Table Web 1" w:semiHidden="1" w:unhideWhenUsed="1"/>
-    <w:lsdException w:name="Table Web 2" w:semiHidden="1" w:unhideWhenUsed="1"/>
-    <w:lsdException w:name="Table Web 3" w:semiHidden="1" w:unhideWhenUsed="1"/>
-    <w:lsdException w:name="Balloon Text" w:semiHidden="1" w:unhideWhenUsed="1"/>
-    <w:lsdException w:name="Table Theme" w:semiHidden="1" w:unhideWhenUsed="1"/>
-    <w:lsdException w:name="Placeholder Text" w:semiHidden="1" w:uiPriority="99"/>
-    <w:lsdException w:name="No Spacing" w:uiPriority="1" w:qFormat="1"/>
-    <w:lsdException w:name="Light Shading" w:uiPriority="60"/>
-    <w:lsdException w:name="Light List" w:uiPriority="61"/>
-    <w:lsdException w:name="Light Grid" w:uiPriority="62"/>
-    <w:lsdException w:name="Medium Shading 1" w:uiPriority="63"/>
-    <w:lsdException w:name="Medium Shading 2" w:uiPriority="64"/>
-    <w:lsdException w:name="Medium List 1" w:uiPriority="65"/>
-    <w:lsdException w:name="Medium List 2" w:uiPriority="66"/>
-    <w:lsdException w:name="Medium Grid 1" w:uiPriority="67"/>
-    <w:lsdException w:name="Medium Grid 2" w:uiPriority="68"/>
-    <w:lsdException w:name="Medium Grid 3" w:uiPriority="69"/>
-    <w:lsdException w:name="Dark List" w:uiPriority="70"/>
-    <w:lsdException w:name="Colorful Shading" w:uiPriority="71"/>
-    <w:lsdException w:name="Colorful List" w:uiPriority="72"/>
-    <w:lsdException w:name="Colorful Grid" w:uiPriority="73"/>
-    <w:lsdException w:name="Light Shading Accent 1" w:uiPriority="60"/>
-    <w:lsdException w:name="Light List Accent 1" w:uiPriority="61"/>
-    <w:lsdException w:name="Light Grid Accent 1" w:uiPriority="62"/>
-    <w:lsdException w:name="Medium Shading 1 Accent 1" w:uiPriority="63"/>
-    <w:lsdException w:name="Medium Shading 2 Accent 1" w:uiPriority="64"/>
-    <w:lsdException w:name="Medium List 1 Accent 1" w:uiPriority="65"/>
-    <w:lsdException w:name="Revision" w:semiHidden="1" w:uiPriority="99"/>
-    <w:lsdException w:name="List Paragraph" w:uiPriority="34" w:qFormat="1"/>
-    <w:lsdException w:name="Quote" w:uiPriority="29" w:qFormat="1"/>
-    <w:lsdException w:name="Intense Quote" w:uiPriority="30" w:qFormat="1"/>
-    <w:lsdException w:name="Medium List 2 Accent 1" w:uiPriority="66"/>
-    <w:lsdException w:name="Medium Grid 1 Accent 1" w:uiPriority="67"/>
-    <w:lsdException w:name="Medium Grid 2 Accent 1" w:uiPriority="68"/>
-    <w:lsdException w:name="Medium Grid 3 Accent 1" w:uiPriority="69"/>
-    <w:lsdException w:name="Dark List Accent 1" w:uiPriority="70"/>
-    <w:lsdException w:name="Colorful Shading Accent 1" w:uiPriority="71"/>
-    <w:lsdException w:name="Colorful List Accent 1" w:uiPriority="72"/>
-    <w:lsdException w:name="Colorful Grid Accent 1" w:uiPriority="73"/>
-    <w:lsdException w:name="Light Shading Accent 2" w:uiPriority="60"/>
-    <w:lsdException w:name="Light List Accent 2" w:uiPriority="61"/>
-    <w:lsdException w:name="Light Grid Accent 2" w:uiPriority="62"/>
-    <w:lsdException w:name="Medium Shading 1 Accent 2" w:uiPriority="63"/>
-    <w:lsdException w:name="Medium Shading 2 Accent 2" w:uiPriority="64"/>
-    <w:lsdException w:name="Medium List 1 Accent 2" w:uiPriority="65"/>
-    <w:lsdException w:name="Medium List 2 Accent 2" w:uiPriority="66"/>
-    <w:lsdException w:name="Medium Grid 1 Accent 2" w:uiPriority="67"/>
-    <w:lsdException w:name="Medium Grid 2 Accent 2" w:uiPriority="68"/>
-    <w:lsdException w:name="Medium Grid 3 Accent 2" w:uiPriority="69"/>
-    <w:lsdException w:name="Dark List Accent 2" w:uiPriority="70"/>
-    <w:lsdException w:name="Colorful Shading Accent 2" w:uiPriority="71"/>
-    <w:lsdException w:name="Colorful List Accent 2" w:uiPriority="72"/>
-    <w:lsdException w:name="Colorful Grid Accent 2" w:uiPriority="73"/>
-    <w:lsdException w:name="Light Shading Accent 3" w:uiPriority="60"/>
-    <w:lsdException w:name="Light List Accent 3" w:uiPriority="61"/>
-    <w:lsdException w:name="Light Grid Accent 3" w:uiPriority="62"/>
-    <w:lsdException w:name="Medium Shading 1 Accent 3" w:uiPriority="63"/>
-    <w:lsdException w:name="Medium Shading 2 Accent 3" w:uiPriority="64"/>
-    <w:lsdException w:name="Medium List 1 Accent 3" w:uiPriority="65"/>
-    <w:lsdException w:name="Medium List 2 Accent 3" w:uiPriority="66"/>
-    <w:lsdException w:name="Medium Grid 1 Accent 3" w:uiPriority="67"/>
-    <w:lsdException w:name="Medium Grid 2 Accent 3" w:uiPriority="68"/>
-    <w:lsdException w:name="Medium Grid 3 Accent 3" w:uiPriority="69"/>
-    <w:lsdException w:name="Dark List Accent 3" w:uiPriority="70"/>
-    <w:lsdException w:name="Colorful Shading Accent 3" w:uiPriority="71"/>
-    <w:lsdException w:name="Colorful List Accent 3" w:uiPriority="72"/>
-    <w:lsdException w:name="Colorful Grid Accent 3" w:uiPriority="73"/>
-    <w:lsdException w:name="Light Shading Accent 4" w:uiPriority="60"/>
-    <w:lsdException w:name="Light List Accent 4" w:uiPriority="61"/>
-    <w:lsdException w:name="Light Grid Accent 4" w:uiPriority="62"/>
-    <w:lsdException w:name="Medium Shading 1 Accent 4" w:uiPriority="63"/>
-    <w:lsdException w:name="Medium Shading 2 Accent 4" w:uiPriority="64"/>
-    <w:lsdException w:name="Medium List 1 Accent 4" w:uiPriority="65"/>
-    <w:lsdException w:name="Medium List 2 Accent 4" w:uiPriority="66"/>
-    <w:lsdException w:name="Medium Grid 1 Accent 4" w:uiPriority="67"/>
-    <w:lsdException w:name="Medium Grid 2 Accent 4" w:uiPriority="68"/>
-    <w:lsdException w:name="Medium Grid 3 Accent 4" w:uiPriority="69"/>
-    <w:lsdException w:name="Dark List Accent 4" w:uiPriority="70"/>
-    <w:lsdException w:name="Colorful Shading Accent 4" w:uiPriority="71"/>
-    <w:lsdException w:name="Colorful List Accent 4" w:uiPriority="72"/>
-    <w:lsdException w:name="Colorful Grid Accent 4" w:uiPriority="73"/>
-    <w:lsdException w:name="Light Shading Accent 5" w:uiPriority="60"/>
-    <w:lsdException w:name="Light List Accent 5" w:uiPriority="61"/>
-    <w:lsdException w:name="Light Grid Accent 5" w:uiPriority="62"/>
-    <w:lsdException w:name="Medium Shading 1 Accent 5" w:uiPriority="63"/>
-    <w:lsdException w:name="Medium Shading 2 Accent 5" w:uiPriority="64"/>
-    <w:lsdException w:name="Medium List 1 Accent 5" w:uiPriority="65"/>
-    <w:lsdException w:name="Medium List 2 Accent 5" w:uiPriority="66"/>
-    <w:lsdException w:name="Medium Grid 1 Accent 5" w:uiPriority="67"/>
-    <w:lsdException w:name="Medium Grid 2 Accent 5" w:uiPriority="68"/>
-    <w:lsdException w:name="Medium Grid 3 Accent 5" w:uiPriority="69"/>
-    <w:lsdException w:name="Dark List Accent 5" w:uiPriority="70"/>
-    <w:lsdException w:name="Colorful Shading Accent 5" w:uiPriority="71"/>
-    <w:lsdException w:name="Colorful List Accent 5" w:uiPriority="72"/>
-    <w:lsdException w:name="Colorful Grid Accent 5" w:uiPriority="73"/>
-    <w:lsdException w:name="Light Shading Accent 6" w:uiPriority="60"/>
-    <w:lsdException w:name="Light List Accent 6" w:uiPriority="61"/>
-    <w:lsdException w:name="Light Grid Accent 6" w:uiPriority="62"/>
-    <w:lsdException w:name="Medium Shading 1 Accent 6" w:uiPriority="63"/>
-    <w:lsdException w:name="Medium Shading 2 Accent 6" w:uiPriority="64"/>
-    <w:lsdException w:name="Medium List 1 Accent 6" w:uiPriority="65"/>
-    <w:lsdException w:name="Medium List 2 Accent 6" w:uiPriority="66"/>
-    <w:lsdException w:name="Medium Grid 1 Accent 6" w:uiPriority="67"/>
-    <w:lsdException w:name="Medium Grid 2 Accent 6" w:uiPriority="68"/>
-    <w:lsdException w:name="Medium Grid 3 Accent 6" w:uiPriority="69"/>
-    <w:lsdException w:name="Dark List Accent 6" w:uiPriority="70"/>
-    <w:lsdException w:name="Colorful Shading Accent 6" w:uiPriority="71"/>
-    <w:lsdException w:name="Colorful List Accent 6" w:uiPriority="72"/>
-    <w:lsdException w:name="Colorful Grid Accent 6" w:uiPriority="73"/>
-    <w:lsdException w:name="Subtle Emphasis" w:uiPriority="19" w:qFormat="1"/>
-    <w:lsdException w:name="Intense Emphasis" w:uiPriority="21" w:qFormat="1"/>
-    <w:lsdException w:name="Subtle Reference" w:uiPriority="31" w:qFormat="1"/>
-    <w:lsdException w:name="Intense Reference" w:uiPriority="32" w:qFormat="1"/>
-    <w:lsdException w:name="Book Title" w:uiPriority="33" w:qFormat="1"/>
-    <w:lsdException w:name="Bibliography" w:semiHidden="1" w:uiPriority="37" w:unhideWhenUsed="1"/>
-    <w:lsdException w:name="TOC Heading" w:semiHidden="1" w:uiPriority="39" w:unhideWhenUsed="1" w:qFormat="1"/>
-    <w:lsdException w:name="Plain Table 1" w:uiPriority="41"/>
-    <w:lsdException w:name="Plain Table 2" w:uiPriority="42"/>
-    <w:lsdException w:name="Plain Table 3" w:uiPriority="43"/>
-    <w:lsdException w:name="Plain Table 4" w:uiPriority="44"/>
-    <w:lsdException w:name="Plain Table 5" w:uiPriority="45"/>
-    <w:lsdException w:name="Grid Table Light" w:uiPriority="40"/>
-    <w:lsdException w:name="Grid Table 1 Light" w:uiPriority="46"/>
-    <w:lsdException w:name="Grid Table 2" w:uiPriority="47"/>
-    <w:lsdException w:name="Grid Table 3" w:uiPriority="48"/>
-    <w:lsdException w:name="Grid Table 4" w:uiPriority="49"/>
-    <w:lsdException w:name="Grid Table 5 Dark" w:uiPriority="50"/>
-    <w:lsdException w:name="Grid Table 6 Colorful" w:uiPriority="51"/>
-    <w:lsdException w:name="Grid Table 7 Colorful" w:uiPriority="52"/>
-    <w:lsdException w:name="Grid Table 1 Light Accent 1" w:uiPriority="46"/>
-    <w:lsdException w:name="Grid Table 2 Accent 1" w:uiPriority="47"/>
-    <w:lsdException w:name="Grid Table 3 Accent 1" w:uiPriority="48"/>
-    <w:lsdException w:name="Grid Table 4 Accent 1" w:uiPriority="49"/>
-    <w:lsdException w:name="Grid Table 5 Dark Accent 1" w:uiPriority="50"/>
-    <w:lsdException w:name="Grid Table 6 Colorful Accent 1" w:uiPriority="51"/>
-    <w:lsdException w:name="Grid Table 7 Colorful Accent 1" w:uiPriority="52"/>
-    <w:lsdException w:name="Grid Table 1 Light Accent 2" w:uiPriority="46"/>
-    <w:lsdException w:name="Grid Table 2 Accent 2" w:uiPriority="47"/>
-    <w:lsdException w:name="Grid Table 3 Accent 2" w:uiPriority="48"/>
-    <w:lsdException w:name="Grid Table 4 Accent 2" w:uiPriority="49"/>
-    <w:lsdException w:name="Grid Table 5 Dark Accent 2" w:uiPriority="50"/>
-    <w:lsdException w:name="Grid Table 6 Colorful Accent 2" w:uiPriority="51"/>
-    <w:lsdException w:name="Grid Table 7 Colorful Accent 2" w:uiPriority="52"/>
-    <w:lsdException w:name="Grid Table 1 Light Accent 3" w:uiPriority="46"/>
-    <w:lsdException w:name="Grid Table 2 Accent 3" w:uiPriority="47"/>
-    <w:lsdException w:name="Grid Table 3 Accent 3" w:uiPriority="48"/>
-    <w:lsdException w:name="Grid Table 4 Accent 3" w:uiPriority="49"/>
-    <w:lsdException w:name="Grid Table 5 Dark Accent 3" w:uiPriority="50"/>
-    <w:lsdException w:name="Grid Table 6 Colorful Accent 3" w:uiPriority="51"/>
-    <w:lsdException w:name="Grid Table 7 Colorful Accent 3" w:uiPriority="52"/>
-    <w:lsdException w:name="Grid Table 1 Light Accent 4" w:uiPriority="46"/>
-    <w:lsdException w:name="Grid Table 2 Accent 4" w:uiPriority="47"/>
-    <w:lsdException w:name="Grid Table 3 Accent 4" w:uiPriority="48"/>
-    <w:lsdException w:name="Grid Table 4 Accent 4" w:uiPriority="49"/>
-    <w:lsdException w:name="Grid Table 5 Dark Accent 4" w:uiPriority="50"/>
-    <w:lsdException w:name="Grid Table 6 Colorful Accent 4" w:uiPriority="51"/>
-    <w:lsdException w:name="Grid Table 7 Colorful Accent 4" w:uiPriority="52"/>
-    <w:lsdException w:name="Grid Table 1 Light Accent 5" w:uiPriority="46"/>
-    <w:lsdException w:name="Grid Table 2 Accent 5" w:uiPriority="47"/>
-    <w:lsdException w:name="Grid Table 3 Accent 5" w:uiPriority="48"/>
-    <w:lsdException w:name="Grid Table 4 Accent 5" w:uiPriority="49"/>
-    <w:lsdException w:name="Grid Table 5 Dark Accent 5" w:uiPriority="50"/>
-    <w:lsdException w:name="Grid Table 6 Colorful Accent 5" w:uiPriority="51"/>
-    <w:lsdException w:name="Grid Table 7 Colorful Accent 5" w:uiPriority="52"/>
-    <w:lsdException w:name="Grid Table 1 Light Accent 6" w:uiPriority="46"/>
-    <w:lsdException w:name="Grid Table 2 Accent 6" w:uiPriority="47"/>
-    <w:lsdException w:name="Grid Table 3 Accent 6" w:uiPriority="48"/>
-    <w:lsdException w:name="Grid Table 4 Accent 6" w:uiPriority="49"/>
-    <w:lsdException w:name="Grid Table 5 Dark Accent 6" w:uiPriority="50"/>
-    <w:lsdException w:name="Grid Table 6 Colorful Accent 6" w:uiPriority="51"/>
-    <w:lsdException w:name="Grid Table 7 Colorful Accent 6" w:uiPriority="52"/>
-    <w:lsdException w:name="List Table 1 Light" w:uiPriority="46"/>
-    <w:lsdException w:name="List Table 2" w:uiPriority="47"/>
-    <w:lsdException w:name="List Table 3" w:uiPriority="48"/>
-    <w:lsdException w:name="List Table 4" w:uiPriority="49"/>
-    <w:lsdException w:name="List Table 5 Dark" w:uiPriority="50"/>
-    <w:lsdException w:name="List Table 6 Colorful" w:uiPriority="51"/>
-    <w:lsdException w:name="List Table 7 Colorful" w:uiPriority="52"/>
-    <w:lsdException w:name="List Table 1 Light Accent 1" w:uiPriority="46"/>
-    <w:lsdException w:name="List Table 2 Accent 1" w:uiPriority="47"/>
-    <w:lsdException w:name="List Table 3 Accent 1" w:uiPriority="48"/>
-    <w:lsdException w:name="List Table 4 Accent 1" w:uiPriority="49"/>
-    <w:lsdException w:name="List Table 5 Dark Accent 1" w:uiPriority="50"/>
-    <w:lsdException w:name="List Table 6 Colorful Accent 1" w:uiPriority="51"/>
-    <w:lsdException w:name="List Table 7 Colorful Accent 1" w:uiPriority="52"/>
-    <w:lsdException w:name="List Table 1 Light Accent 2" w:uiPriority="46"/>
-    <w:lsdException w:name="List Table 2 Accent 2" w:uiPriority="47"/>
-    <w:lsdException w:name="List Table 3 Accent 2" w:uiPriority="48"/>
-    <w:lsdException w:name="List Table 4 Accent 2" w:uiPriority="49"/>
-    <w:lsdException w:name="List Table 5 Dark Accent 2" w:uiPriority="50"/>
-    <w:lsdException w:name="List Table 6 Colorful Accent 2" w:uiPriority="51"/>
-    <w:lsdException w:name="List Table 7 Colorful Accent 2" w:uiPriority="52"/>
-    <w:lsdException w:name="List Table 1 Light Accent 3" w:uiPriority="46"/>
-    <w:lsdException w:name="List Table 2 Accent 3" w:uiPriority="47"/>
-    <w:lsdException w:name="List Table 3 Accent 3" w:uiPriority="48"/>
-    <w:lsdException w:name="List Table 4 Accent 3" w:uiPriority="49"/>
-    <w:lsdException w:name="List Table 5 Dark Accent 3" w:uiPriority="50"/>
-    <w:lsdException w:name="List Table 6 Colorful Accent 3" w:uiPriority="51"/>
-    <w:lsdException w:name="List Table 7 Colorful Accent 3" w:uiPriority="52"/>
-    <w:lsdException w:name="List Table 1 Light Accent 4" w:uiPriority="46"/>
-    <w:lsdException w:name="List Table 2 Accent 4" w:uiPriority="47"/>
-    <w:lsdException w:name="List Table 3 Accent 4" w:uiPriority="48"/>
-    <w:lsdException w:name="List Table 4 Accent 4" w:uiPriority="49"/>
-    <w:lsdException w:name="List Table 5 Dark Accent 4" w:uiPriority="50"/>
-    <w:lsdException w:name="List Table 6 Colorful Accent 4" w:uiPriority="51"/>
-    <w:lsdException w:name="List Table 7 Colorful Accent 4" w:uiPriority="52"/>
-    <w:lsdException w:name="List Table 1 Light Accent 5" w:uiPriority="46"/>
-    <w:lsdException w:name="List Table 2 Accent 5" w:uiPriority="47"/>
-    <w:lsdException w:name="List Table 3 Accent 5" w:uiPriority="48"/>
-    <w:lsdException w:name="List Table 4 Accent 5" w:uiPriority="49"/>
-    <w:lsdException w:name="List Table 5 Dark Accent 5" w:uiPriority="50"/>
-    <w:lsdException w:name="List Table 6 Colorful Accent 5" w:uiPriority="51"/>
-    <w:lsdException w:name="List Table 7 Colorful Accent 5" w:uiPriority="52"/>
-    <w:lsdException w:name="List Table 1 Light Accent 6" w:uiPriority="46"/>
-    <w:lsdException w:name="List Table 2 Accent 6" w:uiPriority="47"/>
-    <w:lsdException w:name="List Table 3 Accent 6" w:uiPriority="48"/>
-    <w:lsdException w:name="List Table 4 Accent 6" w:uiPriority="49"/>
-    <w:lsdException w:name="List Table 5 Dark Accent 6" w:uiPriority="50"/>
-    <w:lsdException w:name="List Table 6 Colorful Accent 6" w:uiPriority="51"/>
-    <w:lsdException w:name="List Table 7 Colorful Accent 6" w:uiPriority="52"/>
-    <w:lsdException w:name="Mention" w:semiHidden="1" w:uiPriority="99" w:unhideWhenUsed="1"/>
-    <w:lsdException w:name="Smart Hyperlink" w:semiHidden="1" w:uiPriority="99" w:unhideWhenUsed="1"/>
+  <w:latentStyles w:defLockedState="0" w:defUIPriority="0" w:defSemiHidden="1" w:defUnhideWhenUsed="1" w:defQFormat="0" w:count="267">
+    <w:lsdException w:name="Normal" w:semiHidden="0" w:unhideWhenUsed="0" w:qFormat="1"/>
+    <w:lsdException w:name="heading 1" w:semiHidden="0" w:unhideWhenUsed="0" w:qFormat="1"/>
+    <w:lsdException w:name="heading 2" w:semiHidden="0" w:unhideWhenUsed="0" w:qFormat="1"/>
+    <w:lsdException w:name="heading 3" w:semiHidden="0" w:unhideWhenUsed="0" w:qFormat="1"/>
+    <w:lsdException w:name="heading 4" w:semiHidden="0" w:unhideWhenUsed="0" w:qFormat="1"/>
+    <w:lsdException w:name="heading 5" w:semiHidden="0" w:unhideWhenUsed="0" w:qFormat="1"/>
+    <w:lsdException w:name="heading 6" w:semiHidden="0" w:unhideWhenUsed="0" w:qFormat="1"/>
+    <w:lsdException w:name="heading 7" w:qFormat="1"/>
+    <w:lsdException w:name="heading 8" w:qFormat="1"/>
+    <w:lsdException w:name="heading 9" w:qFormat="1"/>
+    <w:lsdException w:name="caption" w:qFormat="1"/>
+    <w:lsdException w:name="List Number" w:semiHidden="0" w:unhideWhenUsed="0"/>
+    <w:lsdException w:name="List 4" w:semiHidden="0" w:unhideWhenUsed="0"/>
+    <w:lsdException w:name="List 5" w:semiHidden="0" w:unhideWhenUsed="0"/>
+    <w:lsdException w:name="Title" w:semiHidden="0" w:unhideWhenUsed="0" w:qFormat="1"/>
+    <w:lsdException w:name="Subtitle" w:semiHidden="0" w:unhideWhenUsed="0" w:qFormat="1"/>
+    <w:lsdException w:name="Salutation" w:semiHidden="0" w:unhideWhenUsed="0"/>
+    <w:lsdException w:name="Date" w:semiHidden="0" w:unhideWhenUsed="0"/>
+    <w:lsdException w:name="Body Text First Indent" w:semiHidden="0" w:unhideWhenUsed="0"/>
+    <w:lsdException w:name="Strong" w:semiHidden="0" w:unhideWhenUsed="0" w:qFormat="1"/>
+    <w:lsdException w:name="Emphasis" w:semiHidden="0" w:unhideWhenUsed="0" w:qFormat="1"/>
+    <w:lsdException w:name="Table Grid" w:semiHidden="0" w:unhideWhenUsed="0"/>
+    <w:lsdException w:name="Placeholder Text" w:uiPriority="99" w:unhideWhenUsed="0"/>
+    <w:lsdException w:name="No Spacing" w:semiHidden="0" w:uiPriority="1" w:unhideWhenUsed="0" w:qFormat="1"/>
+    <w:lsdException w:name="Light Shading" w:semiHidden="0" w:uiPriority="60" w:unhideWhenUsed="0"/>
+    <w:lsdException w:name="Light List" w:semiHidden="0" w:uiPriority="61" w:unhideWhenUsed="0"/>
+    <w:lsdException w:name="Light Grid" w:semiHidden="0" w:uiPriority="62" w:unhideWhenUsed="0"/>
+    <w:lsdException w:name="Medium Shading 1" w:semiHidden="0" w:uiPriority="63" w:unhideWhenUsed="0"/>
+    <w:lsdException w:name="Medium Shading 2" w:semiHidden="0" w:uiPriority="64" w:unhideWhenUsed="0"/>
+    <w:lsdException w:name="Medium List 1" w:semiHidden="0" w:uiPriority="65" w:unhideWhenUsed="0"/>
+    <w:lsdException w:name="Medium List 2" w:semiHidden="0" w:uiPriority="66" w:unhideWhenUsed="0"/>
+    <w:lsdException w:name="Medium Grid 1" w:semiHidden="0" w:uiPriority="67" w:unhideWhenUsed="0"/>
+    <w:lsdException w:name="Medium Grid 2" w:semiHidden="0" w:uiPriority="68" w:unhideWhenUsed="0"/>
+    <w:lsdException w:name="Medium Grid 3" w:semiHidden="0" w:uiPriority="69" w:unhideWhenUsed="0"/>
+    <w:lsdException w:name="Dark List" w:semiHidden="0" w:uiPriority="70" w:unhideWhenUsed="0"/>
+    <w:lsdException w:name="Colorful Shading" w:semiHidden="0" w:uiPriority="71" w:unhideWhenUsed="0"/>
+    <w:lsdException w:name="Colorful List" w:semiHidden="0" w:uiPriority="72" w:unhideWhenUsed="0"/>
+    <w:lsdException w:name="Colorful Grid" w:semiHidden="0" w:uiPriority="73" w:unhideWhenUsed="0"/>
+    <w:lsdException w:name="Light Shading Accent 1" w:semiHidden="0" w:uiPriority="60" w:unhideWhenUsed="0"/>
+    <w:lsdException w:name="Light List Accent 1" w:semiHidden="0" w:uiPriority="61" w:unhideWhenUsed="0"/>
+    <w:lsdException w:name="Light Grid Accent 1" w:semiHidden="0" w:uiPriority="62" w:unhideWhenUsed="0"/>
+    <w:lsdException w:name="Medium Shading 1 Accent 1" w:semiHidden="0" w:uiPriority="63" w:unhideWhenUsed="0"/>
+    <w:lsdException w:name="Medium Shading 2 Accent 1" w:semiHidden="0" w:uiPriority="64" w:unhideWhenUsed="0"/>
+    <w:lsdException w:name="Medium List 1 Accent 1" w:semiHidden="0" w:uiPriority="65" w:unhideWhenUsed="0"/>
+    <w:lsdException w:name="Revision" w:uiPriority="99" w:unhideWhenUsed="0"/>
+    <w:lsdException w:name="List Paragraph" w:semiHidden="0" w:uiPriority="34" w:unhideWhenUsed="0" w:qFormat="1"/>
+    <w:lsdException w:name="Quote" w:semiHidden="0" w:uiPriority="29" w:unhideWhenUsed="0" w:qFormat="1"/>
+    <w:lsdException w:name="Intense Quote" w:semiHidden="0" w:uiPriority="30" w:unhideWhenUsed="0" w:qFormat="1"/>
+    <w:lsdException w:name="Medium List 2 Accent 1" w:semiHidden="0" w:uiPriority="66" w:unhideWhenUsed="0"/>
+    <w:lsdException w:name="Medium Grid 1 Accent 1" w:semiHidden="0" w:uiPriority="67" w:unhideWhenUsed="0"/>
+    <w:lsdException w:name="Medium Grid 2 Accent 1" w:semiHidden="0" w:uiPriority="68" w:unhideWhenUsed="0"/>
+    <w:lsdException w:name="Medium Grid 3 Accent 1" w:semiHidden="0" w:uiPriority="69" w:unhideWhenUsed="0"/>
+    <w:lsdException w:name="Dark List Accent 1" w:semiHidden="0" w:uiPriority="70" w:unhideWhenUsed="0"/>
+    <w:lsdException w:name="Colorful Shading Accent 1" w:semiHidden="0" w:uiPriority="71" w:unhideWhenUsed="0"/>
+    <w:lsdException w:name="Colorful List Accent 1" w:semiHidden="0" w:uiPriority="72" w:unhideWhenUsed="0"/>
+    <w:lsdException w:name="Colorful Grid Accent 1" w:semiHidden="0" w:uiPriority="73" w:unhideWhenUsed="0"/>
+    <w:lsdException w:name="Light Shading Accent 2" w:semiHidden="0" w:uiPriority="60" w:unhideWhenUsed="0"/>
+    <w:lsdException w:name="Light List Accent 2" w:semiHidden="0" w:uiPriority="61" w:unhideWhenUsed="0"/>
+    <w:lsdException w:name="Light Grid Accent 2" w:semiHidden="0" w:uiPriority="62" w:unhideWhenUsed="0"/>
+    <w:lsdException w:name="Medium Shading 1 Accent 2" w:semiHidden="0" w:uiPriority="63" w:unhideWhenUsed="0"/>
+    <w:lsdException w:name="Medium Shading 2 Accent 2" w:semiHidden="0" w:uiPriority="64" w:unhideWhenUsed="0"/>
+    <w:lsdException w:name="Medium List 1 Accent 2" w:semiHidden="0" w:uiPriority="65" w:unhideWhenUsed="0"/>
+    <w:lsdException w:name="Medium List 2 Accent 2" w:semiHidden="0" w:uiPriority="66" w:unhideWhenUsed="0"/>
+    <w:lsdException w:name="Medium Grid 1 Accent 2" w:semiHidden="0" w:uiPriority="67" w:unhideWhenUsed="0"/>
+    <w:lsdException w:name="Medium Grid 2 Accent 2" w:semiHidden="0" w:uiPriority="68" w:unhideWhenUsed="0"/>
+    <w:lsdException w:name="Medium Grid 3 Accent 2" w:semiHidden="0" w:uiPriority="69" w:unhideWhenUsed="0"/>
+    <w:lsdException w:name="Dark List Accent 2" w:semiHidden="0" w:uiPriority="70" w:unhideWhenUsed="0"/>
+    <w:lsdException w:name="Colorful Shading Accent 2" w:semiHidden="0" w:uiPriority="71" w:unhideWhenUsed="0"/>
+    <w:lsdException w:name="Colorful List Accent 2" w:semiHidden="0" w:uiPriority="72" w:unhideWhenUsed="0"/>
+    <w:lsdException w:name="Colorful Grid Accent 2" w:semiHidden="0" w:uiPriority="73" w:unhideWhenUsed="0"/>
+    <w:lsdException w:name="Light Shading Accent 3" w:semiHidden="0" w:uiPriority="60" w:unhideWhenUsed="0"/>
+    <w:lsdException w:name="Light List Accent 3" w:semiHidden="0" w:uiPriority="61" w:unhideWhenUsed="0"/>
+    <w:lsdException w:name="Light Grid Accent 3" w:semiHidden="0" w:uiPriority="62" w:unhideWhenUsed="0"/>
+    <w:lsdException w:name="Medium Shading 1 Accent 3" w:semiHidden="0" w:uiPriority="63" w:unhideWhenUsed="0"/>
+    <w:lsdException w:name="Medium Shading 2 Accent 3" w:semiHidden="0" w:uiPriority="64" w:unhideWhenUsed="0"/>
+    <w:lsdException w:name="Medium List 1 Accent 3" w:semiHidden="0" w:uiPriority="65" w:unhideWhenUsed="0"/>
+    <w:lsdException w:name="Medium List 2 Accent 3" w:semiHidden="0" w:uiPriority="66" w:unhideWhenUsed="0"/>
+    <w:lsdException w:name="Medium Grid 1 Accent 3" w:semiHidden="0" w:uiPriority="67" w:unhideWhenUsed="0"/>
+    <w:lsdException w:name="Medium Grid 2 Accent 3" w:semiHidden="0" w:uiPriority="68" w:unhideWhenUsed="0"/>
+    <w:lsdException w:name="Medium Grid 3 Accent 3" w:semiHidden="0" w:uiPriority="69" w:unhideWhenUsed="0"/>
+    <w:lsdException w:name="Dark List Accent 3" w:semiHidden="0" w:uiPriority="70" w:unhideWhenUsed="0"/>
+    <w:lsdException w:name="Colorful Shading Accent 3" w:semiHidden="0" w:uiPriority="71" w:unhideWhenUsed="0"/>
+    <w:lsdException w:name="Colorful List Accent 3" w:semiHidden="0" w:uiPriority="72" w:unhideWhenUsed="0"/>
+    <w:lsdException w:name="Colorful Grid Accent 3" w:semiHidden="0" w:uiPriority="73" w:unhideWhenUsed="0"/>
+    <w:lsdException w:name="Light Shading Accent 4" w:semiHidden="0" w:uiPriority="60" w:unhideWhenUsed="0"/>
+    <w:lsdException w:name="Light List Accent 4" w:semiHidden="0" w:uiPriority="61" w:unhideWhenUsed="0"/>
+    <w:lsdException w:name="Light Grid Accent 4" w:semiHidden="0" w:uiPriority="62" w:unhideWhenUsed="0"/>
+    <w:lsdException w:name="Medium Shading 1 Accent 4" w:semiHidden="0" w:uiPriority="63" w:unhideWhenUsed="0"/>
+    <w:lsdException w:name="Medium Shading 2 Accent 4" w:semiHidden="0" w:uiPriority="64" w:unhideWhenUsed="0"/>
+    <w:lsdException w:name="Medium List 1 Accent 4" w:semiHidden="0" w:uiPriority="65" w:unhideWhenUsed="0"/>
+    <w:lsdException w:name="Medium List 2 Accent 4" w:semiHidden="0" w:uiPriority="66" w:unhideWhenUsed="0"/>
+    <w:lsdException w:name="Medium Grid 1 Accent 4" w:semiHidden="0" w:uiPriority="67" w:unhideWhenUsed="0"/>
+    <w:lsdException w:name="Medium Grid 2 Accent 4" w:semiHidden="0" w:uiPriority="68" w:unhideWhenUsed="0"/>
+    <w:lsdException w:name="Medium Grid 3 Accent 4" w:semiHidden="0" w:uiPriority="69" w:unhideWhenUsed="0"/>
+    <w:lsdException w:name="Dark List Accent 4" w:semiHidden="0" w:uiPriority="70" w:unhideWhenUsed="0"/>
+    <w:lsdException w:name="Colorful Shading Accent 4" w:semiHidden="0" w:uiPriority="71" w:unhideWhenUsed="0"/>
+    <w:lsdException w:name="Colorful List Accent 4" w:semiHidden="0" w:uiPriority="72" w:unhideWhenUsed="0"/>
+    <w:lsdException w:name="Colorful Grid Accent 4" w:semiHidden="0" w:uiPriority="73" w:unhideWhenUsed="0"/>
+    <w:lsdException w:name="Light Shading Accent 5" w:semiHidden="0" w:uiPriority="60" w:unhideWhenUsed="0"/>
+    <w:lsdException w:name="Light List Accent 5" w:semiHidden="0" w:uiPriority="61" w:unhideWhenUsed="0"/>
+    <w:lsdException w:name="Light Grid Accent 5" w:semiHidden="0" w:uiPriority="62" w:unhideWhenUsed="0"/>
+    <w:lsdException w:name="Medium Shading 1 Accent 5" w:semiHidden="0" w:uiPriority="63" w:unhideWhenUsed="0"/>
+    <w:lsdException w:name="Medium Shading 2 Accent 5" w:semiHidden="0" w:uiPriority="64" w:unhideWhenUsed="0"/>
+    <w:lsdException w:name="Medium List 1 Accent 5" w:semiHidden="0" w:uiPriority="65" w:unhideWhenUsed="0"/>
+    <w:lsdException w:name="Medium List 2 Accent 5" w:semiHidden="0" w:uiPriority="66" w:unhideWhenUsed="0"/>
+    <w:lsdException w:name="Medium Grid 1 Accent 5" w:semiHidden="0" w:uiPriority="67" w:unhideWhenUsed="0"/>
+    <w:lsdException w:name="Medium Grid 2 Accent 5" w:semiHidden="0" w:uiPriority="68" w:unhideWhenUsed="0"/>
+    <w:lsdException w:name="Medium Grid 3 Accent 5" w:semiHidden="0" w:uiPriority="69" w:unhideWhenUsed="0"/>
+    <w:lsdException w:name="Dark List Accent 5" w:semiHidden="0" w:uiPriority="70" w:unhideWhenUsed="0"/>
+    <w:lsdException w:name="Colorful Shading Accent 5" w:semiHidden="0" w:uiPriority="71" w:unhideWhenUsed="0"/>
+    <w:lsdException w:name="Colorful List Accent 5" w:semiHidden="0" w:uiPriority="72" w:unhideWhenUsed="0"/>
+    <w:lsdException w:name="Colorful Grid Accent 5" w:semiHidden="0" w:uiPriority="73" w:unhideWhenUsed="0"/>
+    <w:lsdException w:name="Light Shading Accent 6" w:semiHidden="0" w:uiPriority="60" w:unhideWhenUsed="0"/>
+    <w:lsdException w:name="Light List Accent 6" w:semiHidden="0" w:uiPriority="61" w:unhideWhenUsed="0"/>
+    <w:lsdException w:name="Light Grid Accent 6" w:semiHidden="0" w:uiPriority="62" w:unhideWhenUsed="0"/>
+    <w:lsdException w:name="Medium Shading 1 Accent 6" w:semiHidden="0" w:uiPriority="63" w:unhideWhenUsed="0"/>
+    <w:lsdException w:name="Medium Shading 2 Accent 6" w:semiHidden="0" w:uiPriority="64" w:unhideWhenUsed="0"/>
+    <w:lsdException w:name="Medium List 1 Accent 6" w:semiHidden="0" w:uiPriority="65" w:unhideWhenUsed="0"/>
+    <w:lsdException w:name="Medium List 2 Accent 6" w:semiHidden="0" w:uiPriority="66" w:unhideWhenUsed="0"/>
+    <w:lsdException w:name="Medium Grid 1 Accent 6" w:semiHidden="0" w:uiPriority="67" w:unhideWhenUsed="0"/>
+    <w:lsdException w:name="Medium Grid 2 Accent 6" w:semiHidden="0" w:uiPriority="68" w:unhideWhenUsed="0"/>
+    <w:lsdException w:name="Medium Grid 3 Accent 6" w:semiHidden="0" w:uiPriority="69" w:unhideWhenUsed="0"/>
+    <w:lsdException w:name="Dark List Accent 6" w:semiHidden="0" w:uiPriority="70" w:unhideWhenUsed="0"/>
+    <w:lsdException w:name="Colorful Shading Accent 6" w:semiHidden="0" w:uiPriority="71" w:unhideWhenUsed="0"/>
+    <w:lsdException w:name="Colorful List Accent 6" w:semiHidden="0" w:uiPriority="72" w:unhideWhenUsed="0"/>
+    <w:lsdException w:name="Colorful Grid Accent 6" w:semiHidden="0" w:uiPriority="73" w:unhideWhenUsed="0"/>
+    <w:lsdException w:name="Subtle Emphasis" w:semiHidden="0" w:uiPriority="19" w:unhideWhenUsed="0" w:qFormat="1"/>
+    <w:lsdException w:name="Intense Emphasis" w:semiHidden="0" w:uiPriority="21" w:unhideWhenUsed="0" w:qFormat="1"/>
+    <w:lsdException w:name="Subtle Reference" w:semiHidden="0" w:uiPriority="31" w:unhideWhenUsed="0" w:qFormat="1"/>
+    <w:lsdException w:name="Intense Reference" w:semiHidden="0" w:uiPriority="32" w:unhideWhenUsed="0" w:qFormat="1"/>
+    <w:lsdException w:name="Book Title" w:semiHidden="0" w:uiPriority="33" w:unhideWhenUsed="0" w:qFormat="1"/>
+    <w:lsdException w:name="Bibliography" w:uiPriority="37"/>
+    <w:lsdException w:name="TOC Heading" w:uiPriority="39" w:qFormat="1"/>
   </w:latentStyles>
   <w:style w:type="paragraph" w:default="1" w:styleId="Normal">
     <w:name w:val="Normal"/>
     <w:qFormat/>
+    <w:rsid w:val="00D560B0"/>
     <w:pPr>
       <w:spacing w:before="120"/>
     </w:pPr>
@@ -5913,6 +5666,7 @@
     <w:basedOn w:val="Normal"/>
     <w:next w:val="Normal"/>
     <w:qFormat/>
+    <w:rsid w:val="00D560B0"/>
     <w:pPr>
       <w:keepNext/>
       <w:numPr>
@@ -5937,6 +5691,7 @@
     <w:basedOn w:val="Normal"/>
     <w:next w:val="Normal"/>
     <w:qFormat/>
+    <w:rsid w:val="00D560B0"/>
     <w:pPr>
       <w:keepNext/>
       <w:ind w:left="-45"/>
@@ -5955,6 +5710,7 @@
     <w:basedOn w:val="Normal"/>
     <w:next w:val="Normal"/>
     <w:qFormat/>
+    <w:rsid w:val="00D560B0"/>
     <w:pPr>
       <w:numPr>
         <w:ilvl w:val="5"/>
@@ -5976,6 +5732,7 @@
     <w:basedOn w:val="Normal"/>
     <w:next w:val="Normal"/>
     <w:qFormat/>
+    <w:rsid w:val="00D560B0"/>
     <w:pPr>
       <w:numPr>
         <w:ilvl w:val="6"/>
@@ -5995,6 +5752,7 @@
     <w:basedOn w:val="Normal"/>
     <w:next w:val="Normal"/>
     <w:qFormat/>
+    <w:rsid w:val="00D560B0"/>
     <w:pPr>
       <w:numPr>
         <w:ilvl w:val="7"/>
@@ -6016,6 +5774,7 @@
     <w:basedOn w:val="Normal"/>
     <w:next w:val="Normal"/>
     <w:qFormat/>
+    <w:rsid w:val="00D560B0"/>
     <w:pPr>
       <w:numPr>
         <w:ilvl w:val="8"/>
@@ -6041,6 +5800,7 @@
     <w:uiPriority w:val="99"/>
     <w:semiHidden/>
     <w:unhideWhenUsed/>
+    <w:qFormat/>
     <w:tblPr>
       <w:tblInd w:w="0" w:type="dxa"/>
       <w:tblCellMar>
@@ -6063,6 +5823,7 @@
     <w:next w:val="Normal"/>
     <w:autoRedefine/>
     <w:semiHidden/>
+    <w:rsid w:val="00D560B0"/>
     <w:pPr>
       <w:spacing w:after="120"/>
     </w:pPr>
@@ -6078,6 +5839,7 @@
     <w:next w:val="Normal"/>
     <w:autoRedefine/>
     <w:semiHidden/>
+    <w:rsid w:val="00D560B0"/>
     <w:pPr>
       <w:spacing w:before="0"/>
       <w:ind w:left="200"/>
@@ -6093,6 +5855,7 @@
     <w:next w:val="Normal"/>
     <w:autoRedefine/>
     <w:semiHidden/>
+    <w:rsid w:val="00D560B0"/>
     <w:pPr>
       <w:spacing w:before="0"/>
       <w:ind w:left="400"/>
@@ -6108,6 +5871,7 @@
     <w:next w:val="Normal"/>
     <w:autoRedefine/>
     <w:semiHidden/>
+    <w:rsid w:val="00D560B0"/>
     <w:pPr>
       <w:spacing w:before="0"/>
       <w:ind w:left="600"/>
@@ -6123,6 +5887,7 @@
     <w:next w:val="Normal"/>
     <w:autoRedefine/>
     <w:semiHidden/>
+    <w:rsid w:val="00D560B0"/>
     <w:pPr>
       <w:spacing w:before="0"/>
       <w:ind w:left="800"/>
@@ -6138,6 +5903,7 @@
     <w:next w:val="Normal"/>
     <w:autoRedefine/>
     <w:semiHidden/>
+    <w:rsid w:val="00D560B0"/>
     <w:pPr>
       <w:spacing w:before="0"/>
       <w:ind w:left="1000"/>
@@ -6153,6 +5919,7 @@
     <w:next w:val="Normal"/>
     <w:autoRedefine/>
     <w:semiHidden/>
+    <w:rsid w:val="00D560B0"/>
     <w:pPr>
       <w:spacing w:before="0"/>
       <w:ind w:left="1200"/>
@@ -6168,6 +5935,7 @@
     <w:next w:val="Normal"/>
     <w:autoRedefine/>
     <w:semiHidden/>
+    <w:rsid w:val="00D560B0"/>
     <w:pPr>
       <w:spacing w:before="0"/>
       <w:ind w:left="1400"/>
@@ -6183,6 +5951,7 @@
     <w:next w:val="Normal"/>
     <w:autoRedefine/>
     <w:semiHidden/>
+    <w:rsid w:val="00D560B0"/>
     <w:pPr>
       <w:spacing w:before="0"/>
       <w:ind w:left="1600"/>
@@ -6195,6 +5964,7 @@
   <w:style w:type="character" w:styleId="Hyperlink">
     <w:name w:val="Hyperlink"/>
     <w:basedOn w:val="DefaultParagraphFont"/>
+    <w:rsid w:val="00D560B0"/>
     <w:rPr>
       <w:color w:val="0000FF"/>
       <w:u w:val="single"/>
@@ -6203,6 +5973,7 @@
   <w:style w:type="paragraph" w:styleId="BodyText">
     <w:name w:val="Body Text"/>
     <w:basedOn w:val="Normal"/>
+    <w:rsid w:val="00D560B0"/>
     <w:pPr>
       <w:tabs>
         <w:tab w:val="decimal" w:pos="1799"/>
@@ -6218,6 +5989,7 @@
     <w:basedOn w:val="Normal"/>
     <w:next w:val="Normal"/>
     <w:qFormat/>
+    <w:rsid w:val="00D560B0"/>
     <w:pPr>
       <w:spacing w:after="120"/>
       <w:jc w:val="center"/>
@@ -6229,6 +6001,7 @@
   <w:style w:type="paragraph" w:styleId="Footer">
     <w:name w:val="footer"/>
     <w:basedOn w:val="Normal"/>
+    <w:rsid w:val="00D560B0"/>
     <w:pPr>
       <w:tabs>
         <w:tab w:val="center" w:pos="4320"/>
@@ -6240,6 +6013,7 @@
     <w:name w:val="footnote reference"/>
     <w:basedOn w:val="DefaultParagraphFont"/>
     <w:semiHidden/>
+    <w:rsid w:val="00D560B0"/>
     <w:rPr>
       <w:vertAlign w:val="superscript"/>
     </w:rPr>
@@ -6248,10 +6022,12 @@
     <w:name w:val="footnote text"/>
     <w:basedOn w:val="Normal"/>
     <w:semiHidden/>
+    <w:rsid w:val="00D560B0"/>
   </w:style>
   <w:style w:type="paragraph" w:styleId="Header">
     <w:name w:val="header"/>
     <w:basedOn w:val="Normal"/>
+    <w:rsid w:val="00D560B0"/>
     <w:pPr>
       <w:tabs>
         <w:tab w:val="center" w:pos="4320"/>
@@ -6263,6 +6039,7 @@
     <w:name w:val="List Bullet"/>
     <w:basedOn w:val="Normal"/>
     <w:autoRedefine/>
+    <w:rsid w:val="00D560B0"/>
     <w:pPr>
       <w:numPr>
         <w:numId w:val="10"/>
@@ -6273,6 +6050,7 @@
     <w:name w:val="List Bullet 2"/>
     <w:basedOn w:val="ListBullet"/>
     <w:autoRedefine/>
+    <w:rsid w:val="00D560B0"/>
     <w:pPr>
       <w:numPr>
         <w:numId w:val="11"/>
@@ -6283,12 +6061,14 @@
   <w:style w:type="character" w:styleId="PageNumber">
     <w:name w:val="page number"/>
     <w:basedOn w:val="DefaultParagraphFont"/>
+    <w:rsid w:val="00D560B0"/>
   </w:style>
   <w:style w:type="paragraph" w:styleId="TableofFigures">
     <w:name w:val="table of figures"/>
     <w:basedOn w:val="Normal"/>
     <w:next w:val="Normal"/>
     <w:semiHidden/>
+    <w:rsid w:val="00D560B0"/>
     <w:pPr>
       <w:ind w:left="400" w:hanging="400"/>
     </w:pPr>
@@ -6297,6 +6077,7 @@
     <w:name w:val="annotation reference"/>
     <w:basedOn w:val="DefaultParagraphFont"/>
     <w:semiHidden/>
+    <w:rsid w:val="00D560B0"/>
     <w:rPr>
       <w:sz w:val="16"/>
       <w:szCs w:val="16"/>
@@ -6306,11 +6087,13 @@
     <w:name w:val="annotation text"/>
     <w:basedOn w:val="Normal"/>
     <w:semiHidden/>
+    <w:rsid w:val="00D560B0"/>
   </w:style>
   <w:style w:type="character" w:styleId="Emphasis">
     <w:name w:val="Emphasis"/>
     <w:basedOn w:val="DefaultParagraphFont"/>
     <w:qFormat/>
+    <w:rsid w:val="00D560B0"/>
     <w:rPr>
       <w:b/>
       <w:i/>
@@ -6321,6 +6104,7 @@
     <w:name w:val="List Bullet 3"/>
     <w:basedOn w:val="Normal"/>
     <w:autoRedefine/>
+    <w:rsid w:val="00D560B0"/>
     <w:pPr>
       <w:numPr>
         <w:numId w:val="13"/>
@@ -6335,6 +6119,7 @@
   <w:style w:type="paragraph" w:styleId="ListNumber">
     <w:name w:val="List Number"/>
     <w:basedOn w:val="Normal"/>
+    <w:rsid w:val="00D560B0"/>
     <w:pPr>
       <w:numPr>
         <w:numId w:val="15"/>
@@ -6349,6 +6134,7 @@
   <w:style w:type="paragraph" w:styleId="NormalIndent">
     <w:name w:val="Normal Indent"/>
     <w:basedOn w:val="Normal"/>
+    <w:rsid w:val="00D560B0"/>
     <w:pPr>
       <w:ind w:left="720"/>
     </w:pPr>
@@ -6356,6 +6142,7 @@
   <w:style w:type="character" w:styleId="FollowedHyperlink">
     <w:name w:val="FollowedHyperlink"/>
     <w:basedOn w:val="DefaultParagraphFont"/>
+    <w:rsid w:val="00D560B0"/>
     <w:rPr>
       <w:color w:val="800080"/>
       <w:u w:val="single"/>
@@ -6364,6 +6151,7 @@
   <w:style w:type="paragraph" w:customStyle="1" w:styleId="TitlePage">
     <w:name w:val="Title Page"/>
     <w:basedOn w:val="Caption"/>
+    <w:rsid w:val="00D560B0"/>
     <w:rPr>
       <w:sz w:val="40"/>
     </w:rPr>
@@ -6371,6 +6159,7 @@
   <w:style w:type="paragraph" w:styleId="BodyText3">
     <w:name w:val="Body Text 3"/>
     <w:basedOn w:val="Normal"/>
+    <w:rsid w:val="00D560B0"/>
     <w:pPr>
       <w:overflowPunct w:val="0"/>
       <w:autoSpaceDE w:val="0"/>
@@ -6388,6 +6177,7 @@
     <w:name w:val="NormBfTbl"/>
     <w:basedOn w:val="Normal"/>
     <w:next w:val="Normal"/>
+    <w:rsid w:val="00D560B0"/>
     <w:pPr>
       <w:spacing w:after="120"/>
     </w:pPr>

</xml_diff>